<commit_message>
add gihub description as word file
</commit_message>
<xml_diff>
--- a/DOCS/Github repository.docx
+++ b/DOCS/Github repository.docx
@@ -728,7 +728,6 @@
           <w:lang w:val="de-DE" w:eastAsia="de-DE" w:bidi="he-IL"/>
         </w:rPr>
       </w:pPr>
-      <w:bookmarkStart w:id="0" w:name="_GoBack"/>
       <w:proofErr w:type="spellStart"/>
       <w:r>
         <w:rPr>
@@ -791,7 +790,6 @@
       </w:r>
       <w:proofErr w:type="spellEnd"/>
     </w:p>
-    <w:bookmarkEnd w:id="0"/>
     <w:p>
       <w:pPr>
         <w:pStyle w:val="Listenabsatz"/>
@@ -948,6 +946,442 @@
         <w:shd w:val="clear" w:color="auto" w:fill="FFFFFF"/>
         <w:spacing w:after="0" w:line="240" w:lineRule="auto"/>
         <w:ind w:left="810"/>
+        <w:textAlignment w:val="baseline"/>
+        <w:rPr>
+          <w:rFonts w:asciiTheme="majorBidi" w:eastAsia="Times New Roman" w:hAnsiTheme="majorBidi" w:cstheme="majorBidi"/>
+          <w:color w:val="242729"/>
+          <w:lang w:val="en-US" w:eastAsia="de-DE" w:bidi="he-IL"/>
+        </w:rPr>
+      </w:pPr>
+    </w:p>
+    <w:p>
+      <w:pPr>
+        <w:shd w:val="clear" w:color="auto" w:fill="FFFFFF"/>
+        <w:spacing w:after="0" w:line="240" w:lineRule="auto"/>
+        <w:textAlignment w:val="baseline"/>
+        <w:rPr>
+          <w:rFonts w:asciiTheme="majorBidi" w:eastAsia="Times New Roman" w:hAnsiTheme="majorBidi" w:cstheme="majorBidi"/>
+          <w:b/>
+          <w:bCs/>
+          <w:color w:val="242729"/>
+          <w:u w:val="single"/>
+          <w:lang w:val="en-US" w:eastAsia="de-DE" w:bidi="he-IL"/>
+        </w:rPr>
+      </w:pPr>
+      <w:r>
+        <w:rPr>
+          <w:rFonts w:asciiTheme="majorBidi" w:eastAsia="Times New Roman" w:hAnsiTheme="majorBidi" w:cstheme="majorBidi"/>
+          <w:b/>
+          <w:bCs/>
+          <w:color w:val="242729"/>
+          <w:u w:val="single"/>
+          <w:lang w:val="en-US" w:eastAsia="de-DE" w:bidi="he-IL"/>
+        </w:rPr>
+        <w:t xml:space="preserve">Getting </w:t>
+      </w:r>
+      <w:r>
+        <w:rPr>
+          <w:rFonts w:asciiTheme="majorBidi" w:eastAsia="Times New Roman" w:hAnsiTheme="majorBidi" w:cstheme="majorBidi"/>
+          <w:b/>
+          <w:bCs/>
+          <w:color w:val="242729"/>
+          <w:u w:val="single"/>
+          <w:lang w:val="en-US" w:eastAsia="de-DE" w:bidi="he-IL"/>
+        </w:rPr>
+        <w:t>a specific old version of a file: checkout</w:t>
+      </w:r>
+    </w:p>
+    <w:p>
+      <w:pPr>
+        <w:pStyle w:val="Listenabsatz"/>
+        <w:numPr>
+          <w:ilvl w:val="0"/>
+          <w:numId w:val="3"/>
+        </w:numPr>
+        <w:shd w:val="clear" w:color="auto" w:fill="FFFFFF"/>
+        <w:spacing w:after="0" w:line="240" w:lineRule="auto"/>
+        <w:textAlignment w:val="baseline"/>
+        <w:rPr>
+          <w:rFonts w:asciiTheme="majorBidi" w:eastAsia="Times New Roman" w:hAnsiTheme="majorBidi" w:cstheme="majorBidi"/>
+          <w:color w:val="242729"/>
+          <w:lang w:val="en-US" w:eastAsia="de-DE" w:bidi="he-IL"/>
+        </w:rPr>
+      </w:pPr>
+      <w:r>
+        <w:rPr>
+          <w:rFonts w:asciiTheme="majorBidi" w:eastAsia="Times New Roman" w:hAnsiTheme="majorBidi" w:cstheme="majorBidi"/>
+          <w:color w:val="242729"/>
+          <w:lang w:val="en-US" w:eastAsia="de-DE" w:bidi="he-IL"/>
+        </w:rPr>
+        <w:t xml:space="preserve">this is not possible via </w:t>
+      </w:r>
+      <w:proofErr w:type="spellStart"/>
+      <w:r>
+        <w:rPr>
+          <w:rFonts w:asciiTheme="majorBidi" w:eastAsia="Times New Roman" w:hAnsiTheme="majorBidi" w:cstheme="majorBidi"/>
+          <w:color w:val="242729"/>
+          <w:lang w:val="en-US" w:eastAsia="de-DE" w:bidi="he-IL"/>
+        </w:rPr>
+        <w:t>github</w:t>
+      </w:r>
+      <w:proofErr w:type="spellEnd"/>
+      <w:r>
+        <w:rPr>
+          <w:rFonts w:asciiTheme="majorBidi" w:eastAsia="Times New Roman" w:hAnsiTheme="majorBidi" w:cstheme="majorBidi"/>
+          <w:color w:val="242729"/>
+          <w:lang w:val="en-US" w:eastAsia="de-DE" w:bidi="he-IL"/>
+        </w:rPr>
+        <w:t xml:space="preserve"> desktop but needs to be done in command line:</w:t>
+      </w:r>
+    </w:p>
+    <w:p>
+      <w:pPr>
+        <w:pStyle w:val="Listenabsatz"/>
+        <w:numPr>
+          <w:ilvl w:val="0"/>
+          <w:numId w:val="3"/>
+        </w:numPr>
+        <w:shd w:val="clear" w:color="auto" w:fill="FFFFFF"/>
+        <w:spacing w:after="0" w:line="240" w:lineRule="auto"/>
+        <w:textAlignment w:val="baseline"/>
+        <w:rPr>
+          <w:rFonts w:asciiTheme="majorBidi" w:eastAsia="Times New Roman" w:hAnsiTheme="majorBidi" w:cstheme="majorBidi"/>
+          <w:color w:val="242729"/>
+          <w:lang w:val="en-US" w:eastAsia="de-DE" w:bidi="he-IL"/>
+        </w:rPr>
+      </w:pPr>
+      <w:r>
+        <w:rPr>
+          <w:rFonts w:asciiTheme="majorBidi" w:eastAsia="Times New Roman" w:hAnsiTheme="majorBidi" w:cstheme="majorBidi"/>
+          <w:color w:val="242729"/>
+          <w:lang w:val="en-US" w:eastAsia="de-DE" w:bidi="he-IL"/>
+        </w:rPr>
+        <w:t xml:space="preserve">open the </w:t>
+      </w:r>
+      <w:proofErr w:type="spellStart"/>
+      <w:r>
+        <w:rPr>
+          <w:rFonts w:asciiTheme="majorBidi" w:eastAsia="Times New Roman" w:hAnsiTheme="majorBidi" w:cstheme="majorBidi"/>
+          <w:color w:val="242729"/>
+          <w:lang w:val="en-US" w:eastAsia="de-DE" w:bidi="he-IL"/>
+        </w:rPr>
+        <w:t>cmd</w:t>
+      </w:r>
+      <w:proofErr w:type="spellEnd"/>
+      <w:r>
+        <w:rPr>
+          <w:rFonts w:asciiTheme="majorBidi" w:eastAsia="Times New Roman" w:hAnsiTheme="majorBidi" w:cstheme="majorBidi"/>
+          <w:color w:val="242729"/>
+          <w:lang w:val="en-US" w:eastAsia="de-DE" w:bidi="he-IL"/>
+        </w:rPr>
+        <w:t xml:space="preserve"> and type:</w:t>
+      </w:r>
+    </w:p>
+    <w:p>
+      <w:pPr>
+        <w:pStyle w:val="Listenabsatz"/>
+        <w:numPr>
+          <w:ilvl w:val="0"/>
+          <w:numId w:val="3"/>
+        </w:numPr>
+        <w:rPr>
+          <w:rFonts w:ascii="Calibri" w:hAnsi="Calibri"/>
+          <w:color w:val="1F497D"/>
+          <w:lang w:val="en-GB"/>
+        </w:rPr>
+      </w:pPr>
+      <w:r>
+        <w:rPr>
+          <w:rFonts w:ascii="Calibri" w:hAnsi="Calibri"/>
+          <w:color w:val="1F497D"/>
+          <w:lang w:val="en-GB"/>
+        </w:rPr>
+        <w:t>cd C:\Users\murl\Documents\GitHub</w:t>
+      </w:r>
+    </w:p>
+    <w:p>
+      <w:pPr>
+        <w:pStyle w:val="Listenabsatz"/>
+        <w:numPr>
+          <w:ilvl w:val="0"/>
+          <w:numId w:val="3"/>
+        </w:numPr>
+        <w:rPr>
+          <w:rFonts w:ascii="Calibri" w:hAnsi="Calibri"/>
+          <w:color w:val="1F497D"/>
+          <w:lang w:val="en-GB"/>
+        </w:rPr>
+      </w:pPr>
+      <w:r>
+        <w:rPr>
+          <w:rFonts w:ascii="Calibri" w:hAnsi="Calibri"/>
+          <w:color w:val="1F497D"/>
+          <w:lang w:val="en-GB"/>
+        </w:rPr>
+        <w:t>cd C:\Users\sick</w:t>
+      </w:r>
+      <w:bookmarkStart w:id="0" w:name="_GoBack"/>
+      <w:bookmarkEnd w:id="0"/>
+      <w:r>
+        <w:rPr>
+          <w:rFonts w:ascii="Calibri" w:hAnsi="Calibri"/>
+          <w:color w:val="1F497D"/>
+          <w:lang w:val="en-GB"/>
+        </w:rPr>
+        <w:t>\Documents\GitHub</w:t>
+      </w:r>
+    </w:p>
+    <w:p>
+      <w:pPr>
+        <w:pStyle w:val="Listenabsatz"/>
+        <w:numPr>
+          <w:ilvl w:val="0"/>
+          <w:numId w:val="3"/>
+        </w:numPr>
+        <w:rPr>
+          <w:rFonts w:ascii="Calibri" w:hAnsi="Calibri"/>
+          <w:color w:val="1F497D"/>
+          <w:lang w:val="en-GB"/>
+        </w:rPr>
+      </w:pPr>
+      <w:r>
+        <w:rPr>
+          <w:rFonts w:ascii="Calibri" w:hAnsi="Calibri"/>
+          <w:color w:val="1F497D"/>
+          <w:lang w:val="en-GB"/>
+        </w:rPr>
+        <w:t xml:space="preserve">git clone </w:t>
+      </w:r>
+      <w:hyperlink r:id="rId6" w:history="1">
+        <w:r>
+          <w:rPr>
+            <w:rStyle w:val="Hyperlink"/>
+            <w:rFonts w:ascii="Calibri" w:hAnsi="Calibri"/>
+            <w:lang w:val="en-GB"/>
+          </w:rPr>
+          <w:t>https://github.com/tensorchiefs/dl_utils</w:t>
+        </w:r>
+      </w:hyperlink>
+      <w:r>
+        <w:rPr>
+          <w:rFonts w:ascii="Calibri" w:hAnsi="Calibri"/>
+          <w:color w:val="1F497D"/>
+          <w:lang w:val="en-GB"/>
+        </w:rPr>
+        <w:t xml:space="preserve"> </w:t>
+      </w:r>
+    </w:p>
+    <w:p>
+      <w:pPr>
+        <w:pStyle w:val="Listenabsatz"/>
+        <w:numPr>
+          <w:ilvl w:val="0"/>
+          <w:numId w:val="3"/>
+        </w:numPr>
+        <w:rPr>
+          <w:rFonts w:ascii="Calibri" w:hAnsi="Calibri"/>
+          <w:color w:val="1F497D"/>
+        </w:rPr>
+      </w:pPr>
+      <w:r>
+        <w:rPr>
+          <w:rFonts w:ascii="Calibri" w:hAnsi="Calibri"/>
+          <w:color w:val="1F497D"/>
+        </w:rPr>
+        <w:t xml:space="preserve">cd </w:t>
+      </w:r>
+      <w:proofErr w:type="spellStart"/>
+      <w:r>
+        <w:rPr>
+          <w:rFonts w:ascii="Calibri" w:hAnsi="Calibri"/>
+          <w:color w:val="1F497D"/>
+        </w:rPr>
+        <w:t>dl_utils</w:t>
+      </w:r>
+      <w:proofErr w:type="spellEnd"/>
+    </w:p>
+    <w:p>
+      <w:pPr>
+        <w:pStyle w:val="Listenabsatz"/>
+        <w:numPr>
+          <w:ilvl w:val="0"/>
+          <w:numId w:val="3"/>
+        </w:numPr>
+        <w:rPr>
+          <w:rFonts w:ascii="Calibri" w:hAnsi="Calibri"/>
+          <w:color w:val="1F497D"/>
+        </w:rPr>
+      </w:pPr>
+      <w:proofErr w:type="spellStart"/>
+      <w:r>
+        <w:rPr>
+          <w:rFonts w:ascii="Calibri" w:hAnsi="Calibri"/>
+          <w:color w:val="1F497D"/>
+        </w:rPr>
+        <w:t>git</w:t>
+      </w:r>
+      <w:proofErr w:type="spellEnd"/>
+      <w:r>
+        <w:rPr>
+          <w:rFonts w:ascii="Calibri" w:hAnsi="Calibri"/>
+          <w:color w:val="1F497D"/>
+        </w:rPr>
+        <w:t xml:space="preserve"> </w:t>
+      </w:r>
+      <w:proofErr w:type="spellStart"/>
+      <w:r>
+        <w:rPr>
+          <w:rFonts w:ascii="Calibri" w:hAnsi="Calibri"/>
+          <w:color w:val="1F497D"/>
+        </w:rPr>
+        <w:t>checkout</w:t>
+      </w:r>
+      <w:proofErr w:type="spellEnd"/>
+      <w:r>
+        <w:rPr>
+          <w:rFonts w:ascii="Calibri" w:hAnsi="Calibri"/>
+          <w:color w:val="1F497D"/>
+        </w:rPr>
+        <w:t xml:space="preserve"> e031c3d</w:t>
+      </w:r>
+    </w:p>
+    <w:p>
+      <w:pPr>
+        <w:pStyle w:val="Listenabsatz"/>
+        <w:numPr>
+          <w:ilvl w:val="0"/>
+          <w:numId w:val="3"/>
+        </w:numPr>
+        <w:rPr>
+          <w:rFonts w:ascii="Calibri" w:hAnsi="Calibri"/>
+          <w:color w:val="1F497D"/>
+          <w:lang w:val="en-GB"/>
+        </w:rPr>
+      </w:pPr>
+    </w:p>
+    <w:p>
+      <w:pPr>
+        <w:pStyle w:val="Listenabsatz"/>
+        <w:numPr>
+          <w:ilvl w:val="0"/>
+          <w:numId w:val="3"/>
+        </w:numPr>
+        <w:rPr>
+          <w:rFonts w:ascii="Calibri" w:hAnsi="Calibri"/>
+          <w:color w:val="1F497D"/>
+          <w:lang w:val="en-GB"/>
+        </w:rPr>
+      </w:pPr>
+      <w:r>
+        <w:rPr>
+          <w:rFonts w:ascii="Calibri" w:hAnsi="Calibri"/>
+          <w:color w:val="1F497D"/>
+          <w:lang w:val="en-GB"/>
+        </w:rPr>
+        <w:t xml:space="preserve">git clone </w:t>
+      </w:r>
+      <w:hyperlink r:id="rId7" w:history="1">
+        <w:r>
+          <w:rPr>
+            <w:rStyle w:val="Hyperlink"/>
+            <w:rFonts w:ascii="Calibri" w:hAnsi="Calibri"/>
+            <w:lang w:val="en-GB"/>
+          </w:rPr>
+          <w:t>https://github.com/tensorchiefs/dl_utils</w:t>
+        </w:r>
+      </w:hyperlink>
+      <w:r>
+        <w:rPr>
+          <w:rFonts w:ascii="Calibri" w:hAnsi="Calibri"/>
+          <w:color w:val="1F497D"/>
+          <w:lang w:val="en-GB"/>
+        </w:rPr>
+        <w:t xml:space="preserve"> </w:t>
+      </w:r>
+    </w:p>
+    <w:p>
+      <w:pPr>
+        <w:pStyle w:val="Listenabsatz"/>
+        <w:numPr>
+          <w:ilvl w:val="0"/>
+          <w:numId w:val="3"/>
+        </w:numPr>
+        <w:rPr>
+          <w:rFonts w:ascii="Calibri" w:hAnsi="Calibri"/>
+          <w:color w:val="1F497D"/>
+        </w:rPr>
+      </w:pPr>
+      <w:r>
+        <w:rPr>
+          <w:rFonts w:ascii="Calibri" w:hAnsi="Calibri"/>
+          <w:color w:val="1F497D"/>
+        </w:rPr>
+        <w:t xml:space="preserve">cd </w:t>
+      </w:r>
+      <w:proofErr w:type="spellStart"/>
+      <w:r>
+        <w:rPr>
+          <w:rFonts w:ascii="Calibri" w:hAnsi="Calibri"/>
+          <w:color w:val="1F497D"/>
+        </w:rPr>
+        <w:t>dl_utils</w:t>
+      </w:r>
+      <w:proofErr w:type="spellEnd"/>
+    </w:p>
+    <w:p>
+      <w:pPr>
+        <w:pStyle w:val="Listenabsatz"/>
+        <w:numPr>
+          <w:ilvl w:val="0"/>
+          <w:numId w:val="3"/>
+        </w:numPr>
+        <w:rPr>
+          <w:rFonts w:ascii="Calibri" w:hAnsi="Calibri"/>
+          <w:color w:val="1F497D"/>
+        </w:rPr>
+      </w:pPr>
+      <w:proofErr w:type="spellStart"/>
+      <w:r>
+        <w:rPr>
+          <w:rFonts w:ascii="Calibri" w:hAnsi="Calibri"/>
+          <w:color w:val="1F497D"/>
+        </w:rPr>
+        <w:t>git</w:t>
+      </w:r>
+      <w:proofErr w:type="spellEnd"/>
+      <w:r>
+        <w:rPr>
+          <w:rFonts w:ascii="Calibri" w:hAnsi="Calibri"/>
+          <w:color w:val="1F497D"/>
+        </w:rPr>
+        <w:t xml:space="preserve"> </w:t>
+      </w:r>
+      <w:proofErr w:type="spellStart"/>
+      <w:r>
+        <w:rPr>
+          <w:rFonts w:ascii="Calibri" w:hAnsi="Calibri"/>
+          <w:color w:val="1F497D"/>
+        </w:rPr>
+        <w:t>checkout</w:t>
+      </w:r>
+      <w:proofErr w:type="spellEnd"/>
+      <w:r>
+        <w:rPr>
+          <w:rFonts w:ascii="Calibri" w:hAnsi="Calibri"/>
+          <w:color w:val="1F497D"/>
+        </w:rPr>
+        <w:t xml:space="preserve"> e031c3d</w:t>
+      </w:r>
+    </w:p>
+    <w:p>
+      <w:pPr>
+        <w:pStyle w:val="Listenabsatz"/>
+        <w:numPr>
+          <w:ilvl w:val="0"/>
+          <w:numId w:val="3"/>
+        </w:numPr>
+        <w:shd w:val="clear" w:color="auto" w:fill="FFFFFF"/>
+        <w:spacing w:after="0" w:line="240" w:lineRule="auto"/>
         <w:textAlignment w:val="baseline"/>
         <w:rPr>
           <w:rFonts w:asciiTheme="majorBidi" w:eastAsia="Times New Roman" w:hAnsiTheme="majorBidi" w:cstheme="majorBidi"/>
@@ -1619,6 +2053,18 @@
       <w:contextualSpacing/>
     </w:pPr>
   </w:style>
+  <w:style w:type="character" w:styleId="Hyperlink">
+    <w:name w:val="Hyperlink"/>
+    <w:basedOn w:val="Absatz-Standardschriftart"/>
+    <w:uiPriority w:val="99"/>
+    <w:semiHidden/>
+    <w:unhideWhenUsed/>
+    <w:rsid w:val="00C70803"/>
+    <w:rPr>
+      <w:color w:val="0000FF"/>
+      <w:u w:val="single"/>
+    </w:rPr>
+  </w:style>
 </w:styles>
 </file>
 
@@ -1819,6 +2265,18 @@
       <w:ind w:left="720"/>
       <w:contextualSpacing/>
     </w:pPr>
+  </w:style>
+  <w:style w:type="character" w:styleId="Hyperlink">
+    <w:name w:val="Hyperlink"/>
+    <w:basedOn w:val="Absatz-Standardschriftart"/>
+    <w:uiPriority w:val="99"/>
+    <w:semiHidden/>
+    <w:unhideWhenUsed/>
+    <w:rsid w:val="00C70803"/>
+    <w:rPr>
+      <w:color w:val="0000FF"/>
+      <w:u w:val="single"/>
+    </w:rPr>
   </w:style>
 </w:styles>
 </file>

</xml_diff>

<commit_message>
update of usage of github documentation
</commit_message>
<xml_diff>
--- a/DOCS/Github repository.docx
+++ b/DOCS/Github repository.docx
@@ -701,6 +701,8 @@
         </w:rPr>
         <w:t>.</w:t>
       </w:r>
+      <w:bookmarkStart w:id="0" w:name="_GoBack"/>
+      <w:bookmarkEnd w:id="0"/>
     </w:p>
     <w:p>
       <w:pPr>
@@ -812,7 +814,57 @@
           <w:color w:val="242729"/>
           <w:lang w:val="en-US" w:eastAsia="de-DE" w:bidi="he-IL"/>
         </w:rPr>
-        <w:t>On the GitHub repository (on file level):</w:t>
+        <w:t>On the GitHub repository (on file level)</w:t>
+      </w:r>
+      <w:r>
+        <w:rPr>
+          <w:rFonts w:asciiTheme="majorBidi" w:eastAsia="Times New Roman" w:hAnsiTheme="majorBidi" w:cstheme="majorBidi"/>
+          <w:color w:val="242729"/>
+          <w:lang w:val="en-US" w:eastAsia="de-DE" w:bidi="he-IL"/>
+        </w:rPr>
+        <w:fldChar w:fldCharType="begin" w:fldLock="1"/>
+      </w:r>
+      <w:r>
+        <w:rPr>
+          <w:rFonts w:asciiTheme="majorBidi" w:eastAsia="Times New Roman" w:hAnsiTheme="majorBidi" w:cstheme="majorBidi"/>
+          <w:color w:val="242729"/>
+          <w:lang w:val="en-US" w:eastAsia="de-DE" w:bidi="he-IL"/>
+        </w:rPr>
+        <w:instrText>ADDIN CSL_CITATION { "citationItems" : [ { "id" : "ITEM-1", "itemData" : { "abstract" : "Dropout is used as a practical tool to obtain uncertainty estimates in large vision models and reinforcement learning (RL) tasks. But to obtain well-calibrated uncertainty estimates, a grid-search over the dropout probabilities is necessary - a prohibitive operation with large models, and an impossible one with RL. We propose a new dropout variant which gives improved performance and better calibrated uncertainties. Relying on recent developments in Bayesian deep learning, we use a continuous relaxation of dropout's discrete masks. Together with a principled optimisation objective, this allows for automatic tuning of the dropout probability in large models, and as a result faster experimentation cycles. In RL this allows the agent to adapt its uncertainty dynamically as more data is observed. We analyse the proposed variant extensively on a range of tasks, and give insights into common practice in the field where larger dropout probabilities are often used in deeper model layers.", "author" : [ { "dropping-particle" : "", "family" : "Gal", "given" : "Yarin", "non-dropping-particle" : "", "parse-names" : false, "suffix" : "" }, { "dropping-particle" : "", "family" : "Hron", "given" : "Jiri", "non-dropping-particle" : "", "parse-names" : false, "suffix" : "" }, { "dropping-particle" : "", "family" : "Kendall", "given" : "Alex", "non-dropping-particle" : "", "parse-names" : false, "suffix" : "" } ], "id" : "ITEM-1", "issue" : "November", "issued" : { "date-parts" : [ [ "2017" ] ] }, "title" : "Concrete Dropout", "type" : "article-journal" }, "uris" : [ "http://www.mendeley.com/documents/?uuid=6c3b7120-6417-4299-a13e-347efeb3da9f" ] } ], "mendeley" : { "formattedCitation" : "&lt;sup&gt;1&lt;/sup&gt;", "plainTextFormattedCitation" : "1", "previouslyFormattedCitation" : "&lt;sup&gt;1&lt;/sup&gt;" }, "properties" : {  }, "schema" : "https://github.com/citation-style-language/schema/raw/master/csl-citation.json" }</w:instrText>
+      </w:r>
+      <w:r>
+        <w:rPr>
+          <w:rFonts w:asciiTheme="majorBidi" w:eastAsia="Times New Roman" w:hAnsiTheme="majorBidi" w:cstheme="majorBidi"/>
+          <w:color w:val="242729"/>
+          <w:lang w:val="en-US" w:eastAsia="de-DE" w:bidi="he-IL"/>
+        </w:rPr>
+        <w:fldChar w:fldCharType="separate"/>
+      </w:r>
+      <w:r>
+        <w:rPr>
+          <w:rFonts w:asciiTheme="majorBidi" w:eastAsia="Times New Roman" w:hAnsiTheme="majorBidi" w:cstheme="majorBidi"/>
+          <w:noProof/>
+          <w:color w:val="242729"/>
+          <w:vertAlign w:val="superscript"/>
+          <w:lang w:val="en-US" w:eastAsia="de-DE" w:bidi="he-IL"/>
+        </w:rPr>
+        <w:t>1</w:t>
+      </w:r>
+      <w:r>
+        <w:rPr>
+          <w:rFonts w:asciiTheme="majorBidi" w:eastAsia="Times New Roman" w:hAnsiTheme="majorBidi" w:cstheme="majorBidi"/>
+          <w:color w:val="242729"/>
+          <w:lang w:val="en-US" w:eastAsia="de-DE" w:bidi="he-IL"/>
+        </w:rPr>
+        <w:fldChar w:fldCharType="end"/>
+      </w:r>
+      <w:r>
+        <w:rPr>
+          <w:rFonts w:asciiTheme="majorBidi" w:eastAsia="Times New Roman" w:hAnsiTheme="majorBidi" w:cstheme="majorBidi"/>
+          <w:color w:val="242729"/>
+          <w:lang w:val="en-US" w:eastAsia="de-DE" w:bidi="he-IL"/>
+        </w:rPr>
+        <w:t>:</w:t>
       </w:r>
     </w:p>
     <w:p>
@@ -977,7 +1029,7 @@
           <w:u w:val="single"/>
           <w:lang w:val="en-US" w:eastAsia="de-DE" w:bidi="he-IL"/>
         </w:rPr>
-        <w:t xml:space="preserve">Getting </w:t>
+        <w:t>Getting a specific old version of a file: checkout</w:t>
       </w:r>
       <w:r>
         <w:rPr>
@@ -988,7 +1040,18 @@
           <w:u w:val="single"/>
           <w:lang w:val="en-US" w:eastAsia="de-DE" w:bidi="he-IL"/>
         </w:rPr>
-        <w:t>a specific old version of a file: checkout</w:t>
+        <w:t xml:space="preserve"> (attention – you get </w:t>
+      </w:r>
+      <w:r>
+        <w:rPr>
+          <w:rFonts w:asciiTheme="majorBidi" w:eastAsia="Times New Roman" w:hAnsiTheme="majorBidi" w:cstheme="majorBidi"/>
+          <w:b/>
+          <w:bCs/>
+          <w:color w:val="242729"/>
+          <w:u w:val="single"/>
+          <w:lang w:val="en-US" w:eastAsia="de-DE" w:bidi="he-IL"/>
+        </w:rPr>
+        <w:t>then back this time point in history for all files, not only one specific file)</w:t>
       </w:r>
     </w:p>
     <w:p>
@@ -1096,168 +1159,16 @@
           <w:color w:val="1F497D"/>
           <w:lang w:val="en-GB"/>
         </w:rPr>
-        <w:t>cd C:\Users\murl\Documents\GitHub</w:t>
-      </w:r>
-    </w:p>
-    <w:p>
-      <w:pPr>
-        <w:pStyle w:val="Listenabsatz"/>
-        <w:numPr>
-          <w:ilvl w:val="0"/>
-          <w:numId w:val="3"/>
-        </w:numPr>
+        <w:t>cd C:\Users\sick</w:t>
+      </w:r>
+      <w:r>
         <w:rPr>
           <w:rFonts w:ascii="Calibri" w:hAnsi="Calibri"/>
           <w:color w:val="1F497D"/>
           <w:lang w:val="en-GB"/>
         </w:rPr>
-      </w:pPr>
-      <w:r>
-        <w:rPr>
-          <w:rFonts w:ascii="Calibri" w:hAnsi="Calibri"/>
-          <w:color w:val="1F497D"/>
-          <w:lang w:val="en-GB"/>
-        </w:rPr>
-        <w:t>cd C:\Users\sick</w:t>
-      </w:r>
-      <w:bookmarkStart w:id="0" w:name="_GoBack"/>
-      <w:bookmarkEnd w:id="0"/>
-      <w:r>
-        <w:rPr>
-          <w:rFonts w:ascii="Calibri" w:hAnsi="Calibri"/>
-          <w:color w:val="1F497D"/>
-          <w:lang w:val="en-GB"/>
-        </w:rPr>
         <w:t>\Documents\GitHub</w:t>
       </w:r>
-    </w:p>
-    <w:p>
-      <w:pPr>
-        <w:pStyle w:val="Listenabsatz"/>
-        <w:numPr>
-          <w:ilvl w:val="0"/>
-          <w:numId w:val="3"/>
-        </w:numPr>
-        <w:rPr>
-          <w:rFonts w:ascii="Calibri" w:hAnsi="Calibri"/>
-          <w:color w:val="1F497D"/>
-          <w:lang w:val="en-GB"/>
-        </w:rPr>
-      </w:pPr>
-      <w:r>
-        <w:rPr>
-          <w:rFonts w:ascii="Calibri" w:hAnsi="Calibri"/>
-          <w:color w:val="1F497D"/>
-          <w:lang w:val="en-GB"/>
-        </w:rPr>
-        <w:t xml:space="preserve">git clone </w:t>
-      </w:r>
-      <w:hyperlink r:id="rId6" w:history="1">
-        <w:r>
-          <w:rPr>
-            <w:rStyle w:val="Hyperlink"/>
-            <w:rFonts w:ascii="Calibri" w:hAnsi="Calibri"/>
-            <w:lang w:val="en-GB"/>
-          </w:rPr>
-          <w:t>https://github.com/tensorchiefs/dl_utils</w:t>
-        </w:r>
-      </w:hyperlink>
-      <w:r>
-        <w:rPr>
-          <w:rFonts w:ascii="Calibri" w:hAnsi="Calibri"/>
-          <w:color w:val="1F497D"/>
-          <w:lang w:val="en-GB"/>
-        </w:rPr>
-        <w:t xml:space="preserve"> </w:t>
-      </w:r>
-    </w:p>
-    <w:p>
-      <w:pPr>
-        <w:pStyle w:val="Listenabsatz"/>
-        <w:numPr>
-          <w:ilvl w:val="0"/>
-          <w:numId w:val="3"/>
-        </w:numPr>
-        <w:rPr>
-          <w:rFonts w:ascii="Calibri" w:hAnsi="Calibri"/>
-          <w:color w:val="1F497D"/>
-        </w:rPr>
-      </w:pPr>
-      <w:r>
-        <w:rPr>
-          <w:rFonts w:ascii="Calibri" w:hAnsi="Calibri"/>
-          <w:color w:val="1F497D"/>
-        </w:rPr>
-        <w:t xml:space="preserve">cd </w:t>
-      </w:r>
-      <w:proofErr w:type="spellStart"/>
-      <w:r>
-        <w:rPr>
-          <w:rFonts w:ascii="Calibri" w:hAnsi="Calibri"/>
-          <w:color w:val="1F497D"/>
-        </w:rPr>
-        <w:t>dl_utils</w:t>
-      </w:r>
-      <w:proofErr w:type="spellEnd"/>
-    </w:p>
-    <w:p>
-      <w:pPr>
-        <w:pStyle w:val="Listenabsatz"/>
-        <w:numPr>
-          <w:ilvl w:val="0"/>
-          <w:numId w:val="3"/>
-        </w:numPr>
-        <w:rPr>
-          <w:rFonts w:ascii="Calibri" w:hAnsi="Calibri"/>
-          <w:color w:val="1F497D"/>
-        </w:rPr>
-      </w:pPr>
-      <w:proofErr w:type="spellStart"/>
-      <w:r>
-        <w:rPr>
-          <w:rFonts w:ascii="Calibri" w:hAnsi="Calibri"/>
-          <w:color w:val="1F497D"/>
-        </w:rPr>
-        <w:t>git</w:t>
-      </w:r>
-      <w:proofErr w:type="spellEnd"/>
-      <w:r>
-        <w:rPr>
-          <w:rFonts w:ascii="Calibri" w:hAnsi="Calibri"/>
-          <w:color w:val="1F497D"/>
-        </w:rPr>
-        <w:t xml:space="preserve"> </w:t>
-      </w:r>
-      <w:proofErr w:type="spellStart"/>
-      <w:r>
-        <w:rPr>
-          <w:rFonts w:ascii="Calibri" w:hAnsi="Calibri"/>
-          <w:color w:val="1F497D"/>
-        </w:rPr>
-        <w:t>checkout</w:t>
-      </w:r>
-      <w:proofErr w:type="spellEnd"/>
-      <w:r>
-        <w:rPr>
-          <w:rFonts w:ascii="Calibri" w:hAnsi="Calibri"/>
-          <w:color w:val="1F497D"/>
-        </w:rPr>
-        <w:t xml:space="preserve"> e031c3d</w:t>
-      </w:r>
-    </w:p>
-    <w:p>
-      <w:pPr>
-        <w:pStyle w:val="Listenabsatz"/>
-        <w:numPr>
-          <w:ilvl w:val="0"/>
-          <w:numId w:val="3"/>
-        </w:numPr>
-        <w:rPr>
-          <w:rFonts w:ascii="Calibri" w:hAnsi="Calibri"/>
-          <w:color w:val="1F497D"/>
-          <w:lang w:val="en-GB"/>
-        </w:rPr>
-      </w:pPr>
     </w:p>
     <w:p>
       <w:pPr>
@@ -1376,17 +1287,11 @@
     <w:p>
       <w:pPr>
         <w:pStyle w:val="Listenabsatz"/>
-        <w:numPr>
-          <w:ilvl w:val="0"/>
-          <w:numId w:val="3"/>
-        </w:numPr>
-        <w:shd w:val="clear" w:color="auto" w:fill="FFFFFF"/>
-        <w:spacing w:after="0" w:line="240" w:lineRule="auto"/>
-        <w:textAlignment w:val="baseline"/>
-        <w:rPr>
-          <w:rFonts w:asciiTheme="majorBidi" w:eastAsia="Times New Roman" w:hAnsiTheme="majorBidi" w:cstheme="majorBidi"/>
-          <w:color w:val="242729"/>
-          <w:lang w:val="en-US" w:eastAsia="de-DE" w:bidi="he-IL"/>
+        <w:ind w:left="810"/>
+        <w:rPr>
+          <w:rFonts w:ascii="Calibri" w:hAnsi="Calibri"/>
+          <w:color w:val="1F497D"/>
+          <w:lang w:val="en-GB"/>
         </w:rPr>
       </w:pPr>
     </w:p>
@@ -2564,4 +2469,16 @@
   <a:objectDefaults/>
   <a:extraClrSchemeLst/>
 </a:theme>
+</file>
+
+<file path=customXml/item1.xml><?xml version="1.0" encoding="utf-8"?>
+<b:Sources xmlns:b="http://schemas.openxmlformats.org/officeDocument/2006/bibliography" xmlns="http://schemas.openxmlformats.org/officeDocument/2006/bibliography" SelectedStyle="\APA.XSL" StyleName="APA"/>
+</file>
+
+<file path=customXml/itemProps1.xml><?xml version="1.0" encoding="utf-8"?>
+<ds:datastoreItem xmlns:ds="http://schemas.openxmlformats.org/officeDocument/2006/customXml" ds:itemID="{5258A148-F32E-45C9-BE09-B35869FFA0C1}">
+  <ds:schemaRefs>
+    <ds:schemaRef ds:uri="http://schemas.openxmlformats.org/officeDocument/2006/bibliography"/>
+  </ds:schemaRefs>
+</ds:datastoreItem>
 </file>
</xml_diff>